<commit_message>
UI + AI implementation started
</commit_message>
<xml_diff>
--- a/FieldofValour.docx
+++ b/FieldofValour.docx
@@ -1,6 +1,6 @@
 
 <file path=word/document.xml><?xml version="1.0" encoding="utf-8"?>
-<w:document xmlns:wpc="http://schemas.microsoft.com/office/word/2010/wordprocessingCanvas" xmlns:cx="http://schemas.microsoft.com/office/drawing/2014/chartex" xmlns:cx1="http://schemas.microsoft.com/office/drawing/2015/9/8/chartex" xmlns:cx2="http://schemas.microsoft.com/office/drawing/2015/10/21/chartex" xmlns:cx3="http://schemas.microsoft.com/office/drawing/2016/5/9/chartex" xmlns:cx4="http://schemas.microsoft.com/office/drawing/2016/5/10/chartex" xmlns:cx5="http://schemas.microsoft.com/office/drawing/2016/5/11/chartex" xmlns:cx6="http://schemas.microsoft.com/office/drawing/2016/5/12/chartex" xmlns:cx7="http://schemas.microsoft.com/office/drawing/2016/5/13/chartex" xmlns:cx8="http://schemas.microsoft.com/office/drawing/2016/5/14/chartex" xmlns:mc="http://schemas.openxmlformats.org/markup-compatibility/2006" xmlns:aink="http://schemas.microsoft.com/office/drawing/2016/ink" xmlns:am3d="http://schemas.microsoft.com/office/drawing/2017/model3d" xmlns:o="urn:schemas-microsoft-com:office:office" xmlns:r="http://schemas.openxmlformats.org/officeDocument/2006/relationships" xmlns:m="http://schemas.openxmlformats.org/officeDocument/2006/math" xmlns:v="urn:schemas-microsoft-com:vml" xmlns:wp14="http://schemas.microsoft.com/office/word/2010/wordprocessingDrawing" xmlns:wp="http://schemas.openxmlformats.org/drawingml/2006/wordprocessingDrawing" xmlns:w10="urn:schemas-microsoft-com:office:word" xmlns:w="http://schemas.openxmlformats.org/wordprocessingml/2006/main" xmlns:w14="http://schemas.microsoft.com/office/word/2010/wordml" xmlns:w15="http://schemas.microsoft.com/office/word/2012/wordml" xmlns:w16cid="http://schemas.microsoft.com/office/word/2016/wordml/cid" xmlns:w16se="http://schemas.microsoft.com/office/word/2015/wordml/symex" xmlns:wpg="http://schemas.microsoft.com/office/word/2010/wordprocessingGroup" xmlns:wpi="http://schemas.microsoft.com/office/word/2010/wordprocessingInk" xmlns:wne="http://schemas.microsoft.com/office/word/2006/wordml" xmlns:wps="http://schemas.microsoft.com/office/word/2010/wordprocessingShape" mc:Ignorable="w14 w15 w16se w16cid wp14">
+<w:document xmlns:wpc="http://schemas.microsoft.com/office/word/2010/wordprocessingCanvas" xmlns:cx="http://schemas.microsoft.com/office/drawing/2014/chartex" xmlns:cx1="http://schemas.microsoft.com/office/drawing/2015/9/8/chartex" xmlns:cx2="http://schemas.microsoft.com/office/drawing/2015/10/21/chartex" xmlns:cx3="http://schemas.microsoft.com/office/drawing/2016/5/9/chartex" xmlns:cx4="http://schemas.microsoft.com/office/drawing/2016/5/10/chartex" xmlns:cx5="http://schemas.microsoft.com/office/drawing/2016/5/11/chartex" xmlns:cx6="http://schemas.microsoft.com/office/drawing/2016/5/12/chartex" xmlns:cx7="http://schemas.microsoft.com/office/drawing/2016/5/13/chartex" xmlns:cx8="http://schemas.microsoft.com/office/drawing/2016/5/14/chartex" xmlns:mc="http://schemas.openxmlformats.org/markup-compatibility/2006" xmlns:aink="http://schemas.microsoft.com/office/drawing/2016/ink" xmlns:am3d="http://schemas.microsoft.com/office/drawing/2017/model3d" xmlns:o="urn:schemas-microsoft-com:office:office" xmlns:r="http://schemas.openxmlformats.org/officeDocument/2006/relationships" xmlns:m="http://schemas.openxmlformats.org/officeDocument/2006/math" xmlns:v="urn:schemas-microsoft-com:vml" xmlns:wp14="http://schemas.microsoft.com/office/word/2010/wordprocessingDrawing" xmlns:wp="http://schemas.openxmlformats.org/drawingml/2006/wordprocessingDrawing" xmlns:w10="urn:schemas-microsoft-com:office:word" xmlns:w="http://schemas.openxmlformats.org/wordprocessingml/2006/main" xmlns:w14="http://schemas.microsoft.com/office/word/2010/wordml" xmlns:w15="http://schemas.microsoft.com/office/word/2012/wordml" xmlns:w16cex="http://schemas.microsoft.com/office/word/2018/wordml/cex" xmlns:w16cid="http://schemas.microsoft.com/office/word/2016/wordml/cid" xmlns:w16="http://schemas.microsoft.com/office/word/2018/wordml" xmlns:w16se="http://schemas.microsoft.com/office/word/2015/wordml/symex" xmlns:wpg="http://schemas.microsoft.com/office/word/2010/wordprocessingGroup" xmlns:wpi="http://schemas.microsoft.com/office/word/2010/wordprocessingInk" xmlns:wne="http://schemas.microsoft.com/office/word/2006/wordml" xmlns:wps="http://schemas.microsoft.com/office/word/2010/wordprocessingShape" mc:Ignorable="w14 w15 w16se w16cid w16 w16cex wp14">
   <w:body>
     <w:p>
       <w:pPr>
@@ -752,7 +752,21 @@
           <w:sz w:val="24"/>
           <w:szCs w:val="24"/>
         </w:rPr>
-        <w:t>The visual style of Field of Valour will be near-future sci-fi with semi-realistic models in the style of the movie Edge of Tomorrow.</w:t>
+        <w:t xml:space="preserve">The visual style of Field of Valour will be near-future sci-fi with semi-realistic models in </w:t>
+      </w:r>
+      <w:r>
+        <w:rPr>
+          <w:sz w:val="24"/>
+          <w:szCs w:val="24"/>
+        </w:rPr>
+        <w:t>a similar style to</w:t>
+      </w:r>
+      <w:r>
+        <w:rPr>
+          <w:sz w:val="24"/>
+          <w:szCs w:val="24"/>
+        </w:rPr>
+        <w:t xml:space="preserve"> the movie Edge of Tomorrow.</w:t>
       </w:r>
     </w:p>
     <w:p>
@@ -852,7 +866,23 @@
           <w:sz w:val="24"/>
           <w:szCs w:val="24"/>
         </w:rPr>
-        <w:t>Each map will have objectives for the player. The more characters the Player has unlocked the more diverse their options for building their squad, formations, teams and playstyles.</w:t>
+        <w:t xml:space="preserve">Each map will have objectives for the player. The more characters the Player has unlocked the more diverse their options for building their squad, formations, </w:t>
+      </w:r>
+      <w:proofErr w:type="gramStart"/>
+      <w:r>
+        <w:rPr>
+          <w:sz w:val="24"/>
+          <w:szCs w:val="24"/>
+        </w:rPr>
+        <w:t>teams</w:t>
+      </w:r>
+      <w:proofErr w:type="gramEnd"/>
+      <w:r>
+        <w:rPr>
+          <w:sz w:val="24"/>
+          <w:szCs w:val="24"/>
+        </w:rPr>
+        <w:t xml:space="preserve"> and playstyles.</w:t>
       </w:r>
     </w:p>
     <w:p>
@@ -924,7 +954,23 @@
           <w:sz w:val="24"/>
           <w:szCs w:val="24"/>
         </w:rPr>
-        <w:t xml:space="preserve"> Squads are broken up into four teams, two assault squads, a support squad and a recon squad. Recon specialists can reveal enemy locations and discover supply caches. Support specialists carry extra ammo, healing supplies and weapons. Assault specialists will alternate covering and advancing while advancing on a location, and gunning and reloading when holding one.</w:t>
+        <w:t xml:space="preserve"> Squads are broken up into four teams, two assault squads, a support </w:t>
+      </w:r>
+      <w:proofErr w:type="gramStart"/>
+      <w:r>
+        <w:rPr>
+          <w:sz w:val="24"/>
+          <w:szCs w:val="24"/>
+        </w:rPr>
+        <w:t>squad</w:t>
+      </w:r>
+      <w:proofErr w:type="gramEnd"/>
+      <w:r>
+        <w:rPr>
+          <w:sz w:val="24"/>
+          <w:szCs w:val="24"/>
+        </w:rPr>
+        <w:t xml:space="preserve"> and a recon squad. Recon specialists can reveal enemy locations and discover supply caches. Support specialists carry extra ammo, healing supplies and weapons. Assault specialists will alternate covering and advancing while advancing on a location, and gunning and reloading when holding one.</w:t>
       </w:r>
     </w:p>
     <w:p>
@@ -1200,7 +1246,23 @@
           <w:sz w:val="24"/>
           <w:szCs w:val="24"/>
         </w:rPr>
-        <w:t>Conquest matches will be competitions between both sides to see who can gain map dominance and hold it for the longest. Players will have to control a point of interest and as long as they are in control they will gain progress to victory continually. The first side to reach the required amount of progress to win earns victory.</w:t>
+        <w:t xml:space="preserve">Conquest matches will be competitions between both sides to see who can gain map dominance and hold it for the longest. Players will have to control a point of interest and as long as they are in </w:t>
+      </w:r>
+      <w:proofErr w:type="gramStart"/>
+      <w:r>
+        <w:rPr>
+          <w:sz w:val="24"/>
+          <w:szCs w:val="24"/>
+        </w:rPr>
+        <w:t>control</w:t>
+      </w:r>
+      <w:proofErr w:type="gramEnd"/>
+      <w:r>
+        <w:rPr>
+          <w:sz w:val="24"/>
+          <w:szCs w:val="24"/>
+        </w:rPr>
+        <w:t xml:space="preserve"> they will gain progress to victory continually. The first side to reach the required amount of progress to win earns victory.</w:t>
       </w:r>
     </w:p>
     <w:p>
@@ -1891,6 +1953,7 @@
         <w:t xml:space="preserve"> – gear speed modifier, higher levels increase gear </w:t>
       </w:r>
       <w:proofErr w:type="spellStart"/>
+      <w:proofErr w:type="gramStart"/>
       <w:r>
         <w:rPr>
           <w:sz w:val="24"/>
@@ -1906,6 +1969,7 @@
         <w:t>actly</w:t>
       </w:r>
       <w:proofErr w:type="spellEnd"/>
+      <w:proofErr w:type="gramEnd"/>
     </w:p>
     <w:p>
       <w:pPr>
@@ -1920,8 +1984,6 @@
           <w:szCs w:val="24"/>
         </w:rPr>
       </w:pPr>
-      <w:bookmarkStart w:id="0" w:name="_GoBack"/>
-      <w:bookmarkEnd w:id="0"/>
     </w:p>
     <w:p>
       <w:pPr>
@@ -2006,7 +2068,7 @@
 </file>
 
 <file path=word/numbering.xml><?xml version="1.0" encoding="utf-8"?>
-<w:numbering xmlns:wpc="http://schemas.microsoft.com/office/word/2010/wordprocessingCanvas" xmlns:cx="http://schemas.microsoft.com/office/drawing/2014/chartex" xmlns:cx1="http://schemas.microsoft.com/office/drawing/2015/9/8/chartex" xmlns:cx2="http://schemas.microsoft.com/office/drawing/2015/10/21/chartex" xmlns:cx3="http://schemas.microsoft.com/office/drawing/2016/5/9/chartex" xmlns:cx4="http://schemas.microsoft.com/office/drawing/2016/5/10/chartex" xmlns:cx5="http://schemas.microsoft.com/office/drawing/2016/5/11/chartex" xmlns:cx6="http://schemas.microsoft.com/office/drawing/2016/5/12/chartex" xmlns:cx7="http://schemas.microsoft.com/office/drawing/2016/5/13/chartex" xmlns:cx8="http://schemas.microsoft.com/office/drawing/2016/5/14/chartex" xmlns:mc="http://schemas.openxmlformats.org/markup-compatibility/2006" xmlns:aink="http://schemas.microsoft.com/office/drawing/2016/ink" xmlns:am3d="http://schemas.microsoft.com/office/drawing/2017/model3d" xmlns:o="urn:schemas-microsoft-com:office:office" xmlns:r="http://schemas.openxmlformats.org/officeDocument/2006/relationships" xmlns:m="http://schemas.openxmlformats.org/officeDocument/2006/math" xmlns:v="urn:schemas-microsoft-com:vml" xmlns:wp14="http://schemas.microsoft.com/office/word/2010/wordprocessingDrawing" xmlns:wp="http://schemas.openxmlformats.org/drawingml/2006/wordprocessingDrawing" xmlns:w10="urn:schemas-microsoft-com:office:word" xmlns:w="http://schemas.openxmlformats.org/wordprocessingml/2006/main" xmlns:w14="http://schemas.microsoft.com/office/word/2010/wordml" xmlns:w15="http://schemas.microsoft.com/office/word/2012/wordml" xmlns:w16cid="http://schemas.microsoft.com/office/word/2016/wordml/cid" xmlns:w16se="http://schemas.microsoft.com/office/word/2015/wordml/symex" xmlns:wpg="http://schemas.microsoft.com/office/word/2010/wordprocessingGroup" xmlns:wpi="http://schemas.microsoft.com/office/word/2010/wordprocessingInk" xmlns:wne="http://schemas.microsoft.com/office/word/2006/wordml" xmlns:wps="http://schemas.microsoft.com/office/word/2010/wordprocessingShape" mc:Ignorable="w14 w15 w16se w16cid wp14">
+<w:numbering xmlns:wpc="http://schemas.microsoft.com/office/word/2010/wordprocessingCanvas" xmlns:cx="http://schemas.microsoft.com/office/drawing/2014/chartex" xmlns:cx1="http://schemas.microsoft.com/office/drawing/2015/9/8/chartex" xmlns:cx2="http://schemas.microsoft.com/office/drawing/2015/10/21/chartex" xmlns:cx3="http://schemas.microsoft.com/office/drawing/2016/5/9/chartex" xmlns:cx4="http://schemas.microsoft.com/office/drawing/2016/5/10/chartex" xmlns:cx5="http://schemas.microsoft.com/office/drawing/2016/5/11/chartex" xmlns:cx6="http://schemas.microsoft.com/office/drawing/2016/5/12/chartex" xmlns:cx7="http://schemas.microsoft.com/office/drawing/2016/5/13/chartex" xmlns:cx8="http://schemas.microsoft.com/office/drawing/2016/5/14/chartex" xmlns:mc="http://schemas.openxmlformats.org/markup-compatibility/2006" xmlns:aink="http://schemas.microsoft.com/office/drawing/2016/ink" xmlns:am3d="http://schemas.microsoft.com/office/drawing/2017/model3d" xmlns:o="urn:schemas-microsoft-com:office:office" xmlns:r="http://schemas.openxmlformats.org/officeDocument/2006/relationships" xmlns:m="http://schemas.openxmlformats.org/officeDocument/2006/math" xmlns:v="urn:schemas-microsoft-com:vml" xmlns:wp14="http://schemas.microsoft.com/office/word/2010/wordprocessingDrawing" xmlns:wp="http://schemas.openxmlformats.org/drawingml/2006/wordprocessingDrawing" xmlns:w10="urn:schemas-microsoft-com:office:word" xmlns:w="http://schemas.openxmlformats.org/wordprocessingml/2006/main" xmlns:w14="http://schemas.microsoft.com/office/word/2010/wordml" xmlns:w15="http://schemas.microsoft.com/office/word/2012/wordml" xmlns:w16cex="http://schemas.microsoft.com/office/word/2018/wordml/cex" xmlns:w16cid="http://schemas.microsoft.com/office/word/2016/wordml/cid" xmlns:w16="http://schemas.microsoft.com/office/word/2018/wordml" xmlns:w16se="http://schemas.microsoft.com/office/word/2015/wordml/symex" xmlns:wpg="http://schemas.microsoft.com/office/word/2010/wordprocessingGroup" xmlns:wpi="http://schemas.microsoft.com/office/word/2010/wordprocessingInk" xmlns:wne="http://schemas.microsoft.com/office/word/2006/wordml" xmlns:wps="http://schemas.microsoft.com/office/word/2010/wordprocessingShape" mc:Ignorable="w14 w15 w16se w16cid w16 w16cex wp14">
   <w:abstractNum w:abstractNumId="0" w15:restartNumberingAfterBreak="0">
     <w:nsid w:val="1BD97C5A"/>
     <w:multiLevelType w:val="multilevel"/>
@@ -2358,7 +2420,7 @@
 </file>
 
 <file path=word/styles.xml><?xml version="1.0" encoding="utf-8"?>
-<w:styles xmlns:mc="http://schemas.openxmlformats.org/markup-compatibility/2006" xmlns:r="http://schemas.openxmlformats.org/officeDocument/2006/relationships" xmlns:w="http://schemas.openxmlformats.org/wordprocessingml/2006/main" xmlns:w14="http://schemas.microsoft.com/office/word/2010/wordml" xmlns:w15="http://schemas.microsoft.com/office/word/2012/wordml" xmlns:w16cid="http://schemas.microsoft.com/office/word/2016/wordml/cid" xmlns:w16se="http://schemas.microsoft.com/office/word/2015/wordml/symex" mc:Ignorable="w14 w15 w16se w16cid">
+<w:styles xmlns:mc="http://schemas.openxmlformats.org/markup-compatibility/2006" xmlns:r="http://schemas.openxmlformats.org/officeDocument/2006/relationships" xmlns:w="http://schemas.openxmlformats.org/wordprocessingml/2006/main" xmlns:w14="http://schemas.microsoft.com/office/word/2010/wordml" xmlns:w15="http://schemas.microsoft.com/office/word/2012/wordml" xmlns:w16cex="http://schemas.microsoft.com/office/word/2018/wordml/cex" xmlns:w16cid="http://schemas.microsoft.com/office/word/2016/wordml/cid" xmlns:w16="http://schemas.microsoft.com/office/word/2018/wordml" xmlns:w16se="http://schemas.microsoft.com/office/word/2015/wordml/symex" mc:Ignorable="w14 w15 w16se w16cid w16 w16cex">
   <w:docDefaults>
     <w:rPrDefault>
       <w:rPr>

</xml_diff>